<commit_message>
New, even lovelier Class Design Diagram
</commit_message>
<xml_diff>
--- a/sysdev/Get_Location_FullyDressedUseCase.docx
+++ b/sysdev/Get_Location_FullyDressedUseCase.docx
@@ -446,7 +446,15 @@
         <w:rPr>
           <w:rFonts w:hint="default"/>
         </w:rPr>
-        <w:t>Use case: Get Locations;</w:t>
+        <w:t>Use case: Get Location</w:t>
+      </w:r>
+      <w:bookmarkStart w:id="0" w:name="_GoBack"/>
+      <w:bookmarkEnd w:id="0"/>
+      <w:r>
+        <w:rPr>
+          <w:rFonts w:hint="default"/>
+        </w:rPr>
+        <w:t>;</w:t>
       </w:r>
     </w:p>
     <w:p>
@@ -469,8 +477,6 @@
         </w:rPr>
         <w:t>Post-condition: N/A</w:t>
       </w:r>
-      <w:bookmarkStart w:id="0" w:name="_GoBack"/>
-      <w:bookmarkEnd w:id="0"/>
     </w:p>
     <w:sectPr>
       <w:pgSz w:w="12247" w:h="15819"/>

</xml_diff>